<commit_message>
lista de plguins actualizada
</commit_message>
<xml_diff>
--- a/Plugins Ionic.docx
+++ b/Plugins Ionic.docx
@@ -13,20 +13,88 @@
         <w:t>ionic plugin add cordova-plugin-file</w:t>
       </w:r>
     </w:p>
-    <w:p/>
+    <w:p>
+      <w:pPr>
+        <w:spacing w:after="0" w:line="240" w:lineRule="auto"/>
+        <w:rPr>
+          <w:rFonts w:ascii="Monaco" w:eastAsia="Times New Roman" w:hAnsi="Monaco" w:cs="Times New Roman"/>
+          <w:color w:val="000000"/>
+          <w:sz w:val="18"/>
+          <w:szCs w:val="18"/>
+          <w:lang w:val="es-ES_tradnl" w:eastAsia="es-ES_tradnl"/>
+        </w:rPr>
+      </w:pPr>
+      <w:r>
+        <w:rPr>
+          <w:rFonts w:ascii="inherit" w:eastAsia="Times New Roman" w:hAnsi="inherit" w:cs="Times New Roman"/>
+          <w:color w:val="000000"/>
+          <w:sz w:val="18"/>
+          <w:szCs w:val="18"/>
+          <w:lang w:val="es-ES_tradnl" w:eastAsia="es-ES_tradnl"/>
+        </w:rPr>
+        <w:t>ionic plugin add cordova-plugin-file-transfer</w:t>
+      </w:r>
+    </w:p>
+    <w:p>
+      <w:pPr>
+        <w:spacing w:after="0" w:line="240" w:lineRule="auto"/>
+        <w:rPr>
+          <w:rFonts w:ascii="Monaco" w:eastAsia="Times New Roman" w:hAnsi="Monaco" w:cs="Times New Roman"/>
+          <w:color w:val="000000"/>
+          <w:sz w:val="18"/>
+          <w:szCs w:val="18"/>
+          <w:lang w:val="es-ES_tradnl" w:eastAsia="es-ES_tradnl"/>
+        </w:rPr>
+      </w:pPr>
+      <w:r>
+        <w:rPr>
+          <w:rFonts w:ascii="inherit" w:eastAsia="Times New Roman" w:hAnsi="inherit" w:cs="Times New Roman"/>
+          <w:color w:val="000000"/>
+          <w:sz w:val="18"/>
+          <w:szCs w:val="18"/>
+          <w:lang w:val="es-ES_tradnl" w:eastAsia="es-ES_tradnl"/>
+        </w:rPr>
+        <w:t>ionic plugin add cordova-plugin-filepath</w:t>
+      </w:r>
+    </w:p>
+    <w:p>
+      <w:bookmarkStart w:id="0" w:name="_GoBack"/>
+      <w:bookmarkEnd w:id="0"/>
+    </w:p>
     <w:p>
       <w:r>
         <w:t>ionic plugin add cordova-plugin-camera</w:t>
       </w:r>
     </w:p>
-    <w:p/>
-    <w:p>
-      <w:r>
-        <w:t>ionic plugin add cordova-plugin-googlemaps --variable API_KEY_FOR_ANDROID="YOUR_ANDROID_API_KEY_IS_HERE" --variable API_KEY_FOR_IOS="YOUR_IOS_API_KEY_IS_HERE"</w:t>
+    <w:p>
+      <w:pPr>
+        <w:spacing w:after="0" w:line="240" w:lineRule="auto"/>
+        <w:rPr>
+          <w:rFonts w:ascii="Times New Roman" w:eastAsia="Times New Roman" w:hAnsi="Times New Roman" w:cs="Times New Roman"/>
+          <w:sz w:val="24"/>
+          <w:szCs w:val="24"/>
+          <w:lang w:val="es-ES_tradnl" w:eastAsia="es-ES_tradnl"/>
+        </w:rPr>
+      </w:pPr>
+      <w:r>
+        <w:rPr>
+          <w:rFonts w:ascii="Menlo" w:eastAsia="Times New Roman" w:hAnsi="Menlo" w:cs="Menlo"/>
+          <w:color w:val="314361"/>
+          <w:sz w:val="20"/>
+          <w:szCs w:val="20"/>
+          <w:shd w:val="clear" w:color="auto" w:fill="FFFFFF"/>
+          <w:lang w:val="es-ES_tradnl" w:eastAsia="es-ES_tradnl"/>
+        </w:rPr>
+        <w:t>ionic plugin add com-sarriaroman-photoviewer</w:t>
       </w:r>
     </w:p>
     <w:p/>
     <w:p/>
+    <w:p>
+      <w:r>
+        <w:t>ionic plugin add cordova-plugin-googlemaps --variable API_KEY_FOR_ANDROID="YOUR_ANDROID_API_KEY_IS_HERE" --variable API_KEY_FOR_IOS="YOUR_IOS_API_KEY_IS_HERE"</w:t>
+      </w:r>
+    </w:p>
     <w:p/>
     <w:p>
       <w:r>
@@ -128,8 +196,6 @@
       <w:r>
         <w:t>en config cambiar el bind 127.0.0.1 a 0.0.0.0 para acceder desde cualquier sitio</w:t>
       </w:r>
-      <w:bookmarkStart w:id="0" w:name="_GoBack"/>
-      <w:bookmarkEnd w:id="0"/>
     </w:p>
     <w:sectPr>
       <w:pgSz w:w="12240" w:h="15840"/>
@@ -264,6 +330,7 @@
     <w:lsdException w:name="HTML Sample" w:semiHidden="1" w:unhideWhenUsed="1"/>
     <w:lsdException w:name="HTML Typewriter" w:semiHidden="1" w:unhideWhenUsed="1"/>
     <w:lsdException w:name="HTML Variable" w:semiHidden="1" w:unhideWhenUsed="1"/>
+    <w:lsdException w:name="Normal Table" w:semiHidden="1" w:unhideWhenUsed="1"/>
     <w:lsdException w:name="annotation subject" w:semiHidden="1" w:unhideWhenUsed="1"/>
     <w:lsdException w:name="No List" w:semiHidden="1" w:unhideWhenUsed="1"/>
     <w:lsdException w:name="Outline List 1" w:semiHidden="1" w:unhideWhenUsed="1"/>
@@ -309,9 +376,11 @@
     <w:lsdException w:name="Table Subtle 1" w:semiHidden="1" w:unhideWhenUsed="1"/>
     <w:lsdException w:name="Table Subtle 2" w:semiHidden="1" w:unhideWhenUsed="1"/>
     <w:lsdException w:name="Table Web 1" w:semiHidden="1" w:unhideWhenUsed="1"/>
+    <w:lsdException w:name="Table Web 2" w:semiHidden="1" w:unhideWhenUsed="1"/>
     <w:lsdException w:name="Table Web 3" w:semiHidden="1" w:unhideWhenUsed="1"/>
     <w:lsdException w:name="Balloon Text" w:semiHidden="1" w:unhideWhenUsed="1"/>
     <w:lsdException w:name="Table Grid" w:uiPriority="39"/>
+    <w:lsdException w:name="Table Theme" w:semiHidden="1" w:unhideWhenUsed="1"/>
     <w:lsdException w:name="Placeholder Text" w:semiHidden="1"/>
     <w:lsdException w:name="No Spacing" w:uiPriority="1" w:qFormat="1"/>
     <w:lsdException w:name="Light Shading" w:uiPriority="60"/>
@@ -571,6 +640,21 @@
       <w:color w:val="0563C1" w:themeColor="hyperlink"/>
       <w:u w:val="single"/>
     </w:rPr>
+  </w:style>
+  <w:style w:type="character" w:customStyle="1" w:styleId="crayon-e">
+    <w:name w:val="crayon-e"/>
+    <w:basedOn w:val="Fuentedeprrafopredeter"/>
+    <w:rsid w:val="00D172B7"/>
+  </w:style>
+  <w:style w:type="character" w:customStyle="1" w:styleId="crayon-v">
+    <w:name w:val="crayon-v"/>
+    <w:basedOn w:val="Fuentedeprrafopredeter"/>
+    <w:rsid w:val="00D172B7"/>
+  </w:style>
+  <w:style w:type="character" w:customStyle="1" w:styleId="crayon-o">
+    <w:name w:val="crayon-o"/>
+    <w:basedOn w:val="Fuentedeprrafopredeter"/>
+    <w:rsid w:val="00D172B7"/>
   </w:style>
 </w:styles>
 </file>

</xml_diff>